<commit_message>
Updated BigData Assignment 3 MapReduce Job
</commit_message>
<xml_diff>
--- a/BigDataProcessing_Assignments/BigData Assignment MapReduce.docx
+++ b/BigDataProcessing_Assignments/BigData Assignment MapReduce.docx
@@ -72,25 +72,55 @@
     </w:p>
     <w:p>
       <w:r>
-        <w:t>Implement the Map</w:t>
-      </w:r>
-      <w:r>
-        <w:t>-R</w:t>
-      </w:r>
-      <w:r>
-        <w:t>educe algorithm in single Node cluster and Multi</w:t>
-      </w:r>
-      <w:r>
-        <w:t xml:space="preserve"> N</w:t>
-      </w:r>
-      <w:r>
-        <w:t>ode cluster using</w:t>
-      </w:r>
-      <w:r>
-        <w:t xml:space="preserve"> H</w:t>
-      </w:r>
-      <w:r>
-        <w:t>adoop-streaming Utility.</w:t>
+        <w:t>Implement the Map-Reduce algorithm in single Node cluster and Multi Node cluster using Hadoop-streaming Utility.</w:t>
+      </w:r>
+    </w:p>
+    <w:p/>
+    <w:p>
+      <w:r>
+        <w:t>The Instances Created on the EC2, containing the Name, Secondary Name Node, Data Cluster1 &amp; 2.</w:t>
+      </w:r>
+    </w:p>
+    <w:p>
+      <w:r>
+        <w:rPr>
+          <w:noProof/>
+        </w:rPr>
+        <w:drawing>
+          <wp:inline distT="0" distB="0" distL="0" distR="0" wp14:anchorId="4622A6AB" wp14:editId="00F6488A">
+            <wp:extent cx="5731510" cy="3256280"/>
+            <wp:effectExtent l="0" t="0" r="2540" b="1270"/>
+            <wp:docPr id="785377270" name="Picture 1"/>
+            <wp:cNvGraphicFramePr>
+              <a:graphicFrameLocks xmlns:a="http://schemas.openxmlformats.org/drawingml/2006/main" noChangeAspect="1"/>
+            </wp:cNvGraphicFramePr>
+            <a:graphic xmlns:a="http://schemas.openxmlformats.org/drawingml/2006/main">
+              <a:graphicData uri="http://schemas.openxmlformats.org/drawingml/2006/picture">
+                <pic:pic xmlns:pic="http://schemas.openxmlformats.org/drawingml/2006/picture">
+                  <pic:nvPicPr>
+                    <pic:cNvPr id="785377270" name=""/>
+                    <pic:cNvPicPr/>
+                  </pic:nvPicPr>
+                  <pic:blipFill>
+                    <a:blip r:embed="rId4"/>
+                    <a:stretch>
+                      <a:fillRect/>
+                    </a:stretch>
+                  </pic:blipFill>
+                  <pic:spPr>
+                    <a:xfrm>
+                      <a:off x="0" y="0"/>
+                      <a:ext cx="5731510" cy="3256280"/>
+                    </a:xfrm>
+                    <a:prstGeom prst="rect">
+                      <a:avLst/>
+                    </a:prstGeom>
+                  </pic:spPr>
+                </pic:pic>
+              </a:graphicData>
+            </a:graphic>
+          </wp:inline>
+        </w:drawing>
       </w:r>
     </w:p>
     <w:p>
@@ -130,139 +160,6 @@
                 <pic:pic xmlns:pic="http://schemas.openxmlformats.org/drawingml/2006/picture">
                   <pic:nvPicPr>
                     <pic:cNvPr id="0" name="Picture 3"/>
-                    <pic:cNvPicPr>
-                      <a:picLocks noChangeAspect="1" noChangeArrowheads="1"/>
-                    </pic:cNvPicPr>
-                  </pic:nvPicPr>
-                  <pic:blipFill>
-                    <a:blip r:embed="rId4" cstate="print">
-                      <a:extLst>
-                        <a:ext uri="{28A0092B-C50C-407E-A947-70E740481C1C}">
-                          <a14:useLocalDpi xmlns:a14="http://schemas.microsoft.com/office/drawing/2010/main" val="0"/>
-                        </a:ext>
-                      </a:extLst>
-                    </a:blip>
-                    <a:srcRect/>
-                    <a:stretch>
-                      <a:fillRect/>
-                    </a:stretch>
-                  </pic:blipFill>
-                  <pic:spPr bwMode="auto">
-                    <a:xfrm>
-                      <a:off x="0" y="0"/>
-                      <a:ext cx="5731510" cy="3256280"/>
-                    </a:xfrm>
-                    <a:prstGeom prst="rect">
-                      <a:avLst/>
-                    </a:prstGeom>
-                    <a:noFill/>
-                    <a:ln>
-                      <a:noFill/>
-                    </a:ln>
-                  </pic:spPr>
-                </pic:pic>
-              </a:graphicData>
-            </a:graphic>
-          </wp:inline>
-        </w:drawing>
-      </w:r>
-    </w:p>
-    <w:p>
-      <w:pPr>
-        <w:rPr>
-          <w:sz w:val="28"/>
-          <w:szCs w:val="28"/>
-        </w:rPr>
-      </w:pPr>
-      <w:r>
-        <w:rPr>
-          <w:sz w:val="28"/>
-          <w:szCs w:val="28"/>
-        </w:rPr>
-        <w:t xml:space="preserve">Step: </w:t>
-      </w:r>
-      <w:r>
-        <w:rPr>
-          <w:sz w:val="28"/>
-          <w:szCs w:val="28"/>
-        </w:rPr>
-        <w:t>Map Step: mapper.py</w:t>
-      </w:r>
-    </w:p>
-    <w:p>
-      <w:pPr>
-        <w:rPr>
-          <w:shd w:val="clear" w:color="auto" w:fill="FDFDFD"/>
-        </w:rPr>
-      </w:pPr>
-      <w:r>
-        <w:rPr>
-          <w:shd w:val="clear" w:color="auto" w:fill="FDFDFD"/>
-        </w:rPr>
-        <w:t>It will read data</w:t>
-      </w:r>
-      <w:r>
-        <w:rPr>
-          <w:shd w:val="clear" w:color="auto" w:fill="FDFDFD"/>
-        </w:rPr>
-        <w:t>,</w:t>
-      </w:r>
-      <w:r>
-        <w:rPr>
-          <w:shd w:val="clear" w:color="auto" w:fill="FDFDFD"/>
-        </w:rPr>
-        <w:t xml:space="preserve"> split it into words and output a list of lines mapping words to their (intermediate) counts to. The Map script will not compute an (intermediate) sum of a word’s occurrences though. Instead, it will output </w:t>
-      </w:r>
-      <w:r>
-        <w:rPr>
-          <w:rStyle w:val="HTMLCode"/>
-          <w:rFonts w:eastAsiaTheme="minorHAnsi"/>
-          <w:color w:val="111111"/>
-          <w:sz w:val="23"/>
-          <w:szCs w:val="23"/>
-          <w:bdr w:val="single" w:sz="6" w:space="1" w:color="E8E8E8" w:frame="1"/>
-          <w:shd w:val="clear" w:color="auto" w:fill="EEEEFF"/>
-        </w:rPr>
-        <w:t>&lt;word&gt; 1</w:t>
-      </w:r>
-      <w:r>
-        <w:rPr>
-          <w:shd w:val="clear" w:color="auto" w:fill="FDFDFD"/>
-        </w:rPr>
-        <w:t> tuples immediately – even though a specific word might occur multiple times in the input</w:t>
-      </w:r>
-      <w:r>
-        <w:rPr>
-          <w:shd w:val="clear" w:color="auto" w:fill="FDFDFD"/>
-        </w:rPr>
-        <w:t>.</w:t>
-      </w:r>
-    </w:p>
-    <w:p>
-      <w:pPr>
-        <w:rPr>
-          <w:sz w:val="28"/>
-          <w:szCs w:val="28"/>
-        </w:rPr>
-      </w:pPr>
-      <w:r>
-        <w:rPr>
-          <w:noProof/>
-        </w:rPr>
-        <w:lastRenderedPageBreak/>
-        <w:drawing>
-          <wp:inline distT="0" distB="0" distL="0" distR="0" wp14:anchorId="0540F458" wp14:editId="04DA73A4">
-            <wp:extent cx="5731510" cy="3256280"/>
-            <wp:effectExtent l="0" t="0" r="2540" b="1270"/>
-            <wp:docPr id="787224673" name="Picture 8"/>
-            <wp:cNvGraphicFramePr>
-              <a:graphicFrameLocks xmlns:a="http://schemas.openxmlformats.org/drawingml/2006/main" noChangeAspect="1"/>
-            </wp:cNvGraphicFramePr>
-            <a:graphic xmlns:a="http://schemas.openxmlformats.org/drawingml/2006/main">
-              <a:graphicData uri="http://schemas.openxmlformats.org/drawingml/2006/picture">
-                <pic:pic xmlns:pic="http://schemas.openxmlformats.org/drawingml/2006/picture">
-                  <pic:nvPicPr>
-                    <pic:cNvPr id="0" name="Picture 11"/>
                     <pic:cNvPicPr>
                       <a:picLocks noChangeAspect="1" noChangeArrowheads="1"/>
                     </pic:cNvPicPr>
@@ -312,7 +209,14 @@
           <w:sz w:val="28"/>
           <w:szCs w:val="28"/>
         </w:rPr>
-        <w:t>Step: Reduce Step: reducer.py</w:t>
+        <w:t xml:space="preserve">Step: </w:t>
+      </w:r>
+      <w:r>
+        <w:rPr>
+          <w:sz w:val="28"/>
+          <w:szCs w:val="28"/>
+        </w:rPr>
+        <w:t>Map Step: mapper.py</w:t>
       </w:r>
     </w:p>
     <w:p>
@@ -325,7 +229,20 @@
         <w:rPr>
           <w:shd w:val="clear" w:color="auto" w:fill="FDFDFD"/>
         </w:rPr>
-        <w:t>It will read the results of </w:t>
+        <w:lastRenderedPageBreak/>
+        <w:t>It will read data</w:t>
+      </w:r>
+      <w:r>
+        <w:rPr>
+          <w:shd w:val="clear" w:color="auto" w:fill="FDFDFD"/>
+        </w:rPr>
+        <w:t>,</w:t>
+      </w:r>
+      <w:r>
+        <w:rPr>
+          <w:shd w:val="clear" w:color="auto" w:fill="FDFDFD"/>
+        </w:rPr>
+        <w:t xml:space="preserve"> split it into words and output a list of lines mapping words to their (intermediate) counts to. The Map script will not compute an (intermediate) sum of a word’s occurrences though. Instead, it will output </w:t>
       </w:r>
       <w:r>
         <w:rPr>
@@ -337,30 +254,31 @@
           <w:bdr w:val="single" w:sz="6" w:space="1" w:color="E8E8E8" w:frame="1"/>
           <w:shd w:val="clear" w:color="auto" w:fill="EEEEFF"/>
         </w:rPr>
-        <w:t>mapper.py</w:t>
-      </w:r>
-      <w:r>
-        <w:rPr>
-          <w:shd w:val="clear" w:color="auto" w:fill="FDFDFD"/>
-        </w:rPr>
-        <w:t>  and sum the occurrences of each word to a final count, and then output its results</w:t>
-      </w:r>
-      <w:r>
-        <w:rPr>
-          <w:shd w:val="clear" w:color="auto" w:fill="FDFDFD"/>
-        </w:rPr>
-        <w:t>.</w:t>
-      </w:r>
+        <w:t>&lt;word&gt; 1</w:t>
+      </w:r>
+      <w:r>
+        <w:rPr>
+          <w:shd w:val="clear" w:color="auto" w:fill="FDFDFD"/>
+        </w:rPr>
+        <w:t> tuples immediately – even though a specific word might occur multiple times in the input.</w:t>
+      </w:r>
+    </w:p>
+    <w:p>
+      <w:pPr>
+        <w:rPr>
+          <w:sz w:val="28"/>
+          <w:szCs w:val="28"/>
+        </w:rPr>
+      </w:pPr>
       <w:r>
         <w:rPr>
           <w:noProof/>
         </w:rPr>
-        <w:lastRenderedPageBreak/>
         <w:drawing>
-          <wp:inline distT="0" distB="0" distL="0" distR="0" wp14:anchorId="27EA87E5" wp14:editId="5C5B6080">
+          <wp:inline distT="0" distB="0" distL="0" distR="0" wp14:anchorId="0540F458" wp14:editId="04DA73A4">
             <wp:extent cx="5731510" cy="3256280"/>
             <wp:effectExtent l="0" t="0" r="2540" b="1270"/>
-            <wp:docPr id="1970798550" name="Picture 7"/>
+            <wp:docPr id="787224673" name="Picture 8"/>
             <wp:cNvGraphicFramePr>
               <a:graphicFrameLocks xmlns:a="http://schemas.openxmlformats.org/drawingml/2006/main" noChangeAspect="1"/>
             </wp:cNvGraphicFramePr>
@@ -368,7 +286,7 @@
               <a:graphicData uri="http://schemas.openxmlformats.org/drawingml/2006/picture">
                 <pic:pic xmlns:pic="http://schemas.openxmlformats.org/drawingml/2006/picture">
                   <pic:nvPicPr>
-                    <pic:cNvPr id="0" name="Picture 10"/>
+                    <pic:cNvPr id="0" name="Picture 11"/>
                     <pic:cNvPicPr>
                       <a:picLocks noChangeAspect="1" noChangeArrowheads="1"/>
                     </pic:cNvPicPr>
@@ -405,15 +323,70 @@
           </wp:inline>
         </w:drawing>
       </w:r>
+    </w:p>
+    <w:p>
+      <w:pPr>
+        <w:rPr>
+          <w:sz w:val="28"/>
+          <w:szCs w:val="28"/>
+        </w:rPr>
+      </w:pPr>
+      <w:r>
+        <w:rPr>
+          <w:sz w:val="28"/>
+          <w:szCs w:val="28"/>
+        </w:rPr>
+        <w:t>Step: Reduce Step: reducer.py</w:t>
+      </w:r>
+    </w:p>
+    <w:p>
+      <w:pPr>
+        <w:rPr>
+          <w:shd w:val="clear" w:color="auto" w:fill="FDFDFD"/>
+        </w:rPr>
+      </w:pPr>
+      <w:r>
+        <w:rPr>
+          <w:shd w:val="clear" w:color="auto" w:fill="FDFDFD"/>
+        </w:rPr>
+        <w:t>It will read the results of </w:t>
+      </w:r>
+      <w:proofErr w:type="gramStart"/>
+      <w:r>
+        <w:rPr>
+          <w:rStyle w:val="HTMLCode"/>
+          <w:rFonts w:eastAsiaTheme="minorHAnsi"/>
+          <w:color w:val="111111"/>
+          <w:sz w:val="23"/>
+          <w:szCs w:val="23"/>
+          <w:bdr w:val="single" w:sz="6" w:space="1" w:color="E8E8E8" w:frame="1"/>
+          <w:shd w:val="clear" w:color="auto" w:fill="EEEEFF"/>
+        </w:rPr>
+        <w:t>mapper.py</w:t>
+      </w:r>
+      <w:r>
+        <w:rPr>
+          <w:shd w:val="clear" w:color="auto" w:fill="FDFDFD"/>
+        </w:rPr>
+        <w:t>  and</w:t>
+      </w:r>
+      <w:proofErr w:type="gramEnd"/>
+      <w:r>
+        <w:rPr>
+          <w:shd w:val="clear" w:color="auto" w:fill="FDFDFD"/>
+        </w:rPr>
+        <w:t xml:space="preserve"> sum the occurrences of each word to a final count, and then output its results.</w:t>
+      </w:r>
       <w:r>
         <w:rPr>
           <w:noProof/>
         </w:rPr>
+        <w:lastRenderedPageBreak/>
         <w:drawing>
-          <wp:inline distT="0" distB="0" distL="0" distR="0" wp14:anchorId="6B6C314F" wp14:editId="0FEEEF34">
+          <wp:inline distT="0" distB="0" distL="0" distR="0" wp14:anchorId="27EA87E5" wp14:editId="23D1793B">
             <wp:extent cx="5731510" cy="3256280"/>
             <wp:effectExtent l="0" t="0" r="2540" b="1270"/>
-            <wp:docPr id="1221111362" name="Picture 6"/>
+            <wp:docPr id="1970798550" name="Picture 7"/>
             <wp:cNvGraphicFramePr>
               <a:graphicFrameLocks xmlns:a="http://schemas.openxmlformats.org/drawingml/2006/main" noChangeAspect="1"/>
             </wp:cNvGraphicFramePr>
@@ -421,7 +394,7 @@
               <a:graphicData uri="http://schemas.openxmlformats.org/drawingml/2006/picture">
                 <pic:pic xmlns:pic="http://schemas.openxmlformats.org/drawingml/2006/picture">
                   <pic:nvPicPr>
-                    <pic:cNvPr id="0" name="Picture 9"/>
+                    <pic:cNvPr id="0" name="Picture 10"/>
                     <pic:cNvPicPr>
                       <a:picLocks noChangeAspect="1" noChangeArrowheads="1"/>
                     </pic:cNvPicPr>
@@ -458,35 +431,15 @@
           </wp:inline>
         </w:drawing>
       </w:r>
-    </w:p>
-    <w:p>
-      <w:pPr>
-        <w:rPr>
-          <w:shd w:val="clear" w:color="auto" w:fill="FDFDFD"/>
-        </w:rPr>
-      </w:pPr>
-      <w:r>
-        <w:rPr>
-          <w:shd w:val="clear" w:color="auto" w:fill="FDFDFD"/>
-        </w:rPr>
-        <w:t>Step: Checking the mapper.py and reducer.py file with a short txt file to check if the code is working properly or not</w:t>
-      </w:r>
-      <w:r>
-        <w:rPr>
-          <w:shd w:val="clear" w:color="auto" w:fill="FDFDFD"/>
-        </w:rPr>
-        <w:t>.</w:t>
-      </w:r>
       <w:r>
         <w:rPr>
           <w:noProof/>
         </w:rPr>
-        <w:lastRenderedPageBreak/>
         <w:drawing>
-          <wp:inline distT="0" distB="0" distL="0" distR="0" wp14:anchorId="30AC8ABA" wp14:editId="5A9E8F5E">
+          <wp:inline distT="0" distB="0" distL="0" distR="0" wp14:anchorId="6B6C314F" wp14:editId="41242CA4">
             <wp:extent cx="5731510" cy="3256280"/>
             <wp:effectExtent l="0" t="0" r="2540" b="1270"/>
-            <wp:docPr id="271081021" name="Picture 5"/>
+            <wp:docPr id="1221111362" name="Picture 6"/>
             <wp:cNvGraphicFramePr>
               <a:graphicFrameLocks xmlns:a="http://schemas.openxmlformats.org/drawingml/2006/main" noChangeAspect="1"/>
             </wp:cNvGraphicFramePr>
@@ -494,7 +447,7 @@
               <a:graphicData uri="http://schemas.openxmlformats.org/drawingml/2006/picture">
                 <pic:pic xmlns:pic="http://schemas.openxmlformats.org/drawingml/2006/picture">
                   <pic:nvPicPr>
-                    <pic:cNvPr id="0" name="Picture 8"/>
+                    <pic:cNvPr id="0" name="Picture 9"/>
                     <pic:cNvPicPr>
                       <a:picLocks noChangeAspect="1" noChangeArrowheads="1"/>
                     </pic:cNvPicPr>
@@ -531,15 +484,35 @@
           </wp:inline>
         </w:drawing>
       </w:r>
+    </w:p>
+    <w:p>
+      <w:pPr>
+        <w:rPr>
+          <w:shd w:val="clear" w:color="auto" w:fill="FDFDFD"/>
+        </w:rPr>
+      </w:pPr>
+      <w:r>
+        <w:rPr>
+          <w:shd w:val="clear" w:color="auto" w:fill="FDFDFD"/>
+        </w:rPr>
+        <w:t>Step: Checking the mapper.py and reducer.py file with a short txt file to check if the code is working properly or not</w:t>
+      </w:r>
+      <w:r>
+        <w:rPr>
+          <w:shd w:val="clear" w:color="auto" w:fill="FDFDFD"/>
+        </w:rPr>
+        <w:t>.</w:t>
+      </w:r>
       <w:r>
         <w:rPr>
           <w:noProof/>
         </w:rPr>
+        <w:lastRenderedPageBreak/>
         <w:drawing>
-          <wp:inline distT="0" distB="0" distL="0" distR="0" wp14:anchorId="6652D21E" wp14:editId="4D5F431D">
+          <wp:inline distT="0" distB="0" distL="0" distR="0" wp14:anchorId="30AC8ABA" wp14:editId="486761EA">
             <wp:extent cx="5731510" cy="3256280"/>
             <wp:effectExtent l="0" t="0" r="2540" b="1270"/>
-            <wp:docPr id="1606626869" name="Picture 4"/>
+            <wp:docPr id="271081021" name="Picture 5"/>
             <wp:cNvGraphicFramePr>
               <a:graphicFrameLocks xmlns:a="http://schemas.openxmlformats.org/drawingml/2006/main" noChangeAspect="1"/>
             </wp:cNvGraphicFramePr>
@@ -547,7 +520,7 @@
               <a:graphicData uri="http://schemas.openxmlformats.org/drawingml/2006/picture">
                 <pic:pic xmlns:pic="http://schemas.openxmlformats.org/drawingml/2006/picture">
                   <pic:nvPicPr>
-                    <pic:cNvPr id="0" name="Picture 7"/>
+                    <pic:cNvPr id="0" name="Picture 8"/>
                     <pic:cNvPicPr>
                       <a:picLocks noChangeAspect="1" noChangeArrowheads="1"/>
                     </pic:cNvPicPr>
@@ -584,62 +557,15 @@
           </wp:inline>
         </w:drawing>
       </w:r>
-    </w:p>
-    <w:p>
-      <w:pPr>
-        <w:rPr>
-          <w:shd w:val="clear" w:color="auto" w:fill="FDFDFD"/>
-        </w:rPr>
-      </w:pPr>
-      <w:r>
-        <w:rPr>
-          <w:shd w:val="clear" w:color="auto" w:fill="FDFDFD"/>
-        </w:rPr>
-        <w:t>Step: Here we are starting the dfs.sh and yarn.sh</w:t>
-      </w:r>
-      <w:r>
-        <w:rPr>
-          <w:shd w:val="clear" w:color="auto" w:fill="FDFDFD"/>
-        </w:rPr>
-        <w:t xml:space="preserve"> and leaving the safe mode to run the MapReduce Job.</w:t>
-      </w:r>
-    </w:p>
-    <w:p>
-      <w:pPr>
-        <w:rPr>
-          <w:shd w:val="clear" w:color="auto" w:fill="FDFDFD"/>
-        </w:rPr>
-      </w:pPr>
-      <w:r>
-        <w:rPr>
-          <w:shd w:val="clear" w:color="auto" w:fill="FDFDFD"/>
-        </w:rPr>
-        <w:t>W</w:t>
-      </w:r>
-      <w:r>
-        <w:rPr>
-          <w:shd w:val="clear" w:color="auto" w:fill="FDFDFD"/>
-        </w:rPr>
-        <w:t>e leverage the Hadoop Streaming API for helping us passing data between our Map and Reduce code</w:t>
-      </w:r>
-      <w:r>
-        <w:rPr>
-          <w:shd w:val="clear" w:color="auto" w:fill="FDFDFD"/>
-        </w:rPr>
-        <w:t>.</w:t>
-      </w:r>
-    </w:p>
-    <w:p>
       <w:r>
         <w:rPr>
           <w:noProof/>
         </w:rPr>
-        <w:lastRenderedPageBreak/>
         <w:drawing>
-          <wp:inline distT="0" distB="0" distL="0" distR="0" wp14:anchorId="31A22F61" wp14:editId="6BADA240">
+          <wp:inline distT="0" distB="0" distL="0" distR="0" wp14:anchorId="6652D21E" wp14:editId="70FD81BF">
             <wp:extent cx="5731510" cy="3256280"/>
             <wp:effectExtent l="0" t="0" r="2540" b="1270"/>
-            <wp:docPr id="996381323" name="Picture 2"/>
+            <wp:docPr id="1606626869" name="Picture 4"/>
             <wp:cNvGraphicFramePr>
               <a:graphicFrameLocks xmlns:a="http://schemas.openxmlformats.org/drawingml/2006/main" noChangeAspect="1"/>
             </wp:cNvGraphicFramePr>
@@ -647,7 +573,7 @@
               <a:graphicData uri="http://schemas.openxmlformats.org/drawingml/2006/picture">
                 <pic:pic xmlns:pic="http://schemas.openxmlformats.org/drawingml/2006/picture">
                   <pic:nvPicPr>
-                    <pic:cNvPr id="0" name="Picture 2"/>
+                    <pic:cNvPr id="0" name="Picture 7"/>
                     <pic:cNvPicPr>
                       <a:picLocks noChangeAspect="1" noChangeArrowheads="1"/>
                     </pic:cNvPicPr>
@@ -688,6 +614,94 @@
     <w:p>
       <w:pPr>
         <w:rPr>
+          <w:shd w:val="clear" w:color="auto" w:fill="FDFDFD"/>
+        </w:rPr>
+      </w:pPr>
+      <w:r>
+        <w:rPr>
+          <w:shd w:val="clear" w:color="auto" w:fill="FDFDFD"/>
+        </w:rPr>
+        <w:t>Step: Here we are starting the dfs.sh and yarn.sh</w:t>
+      </w:r>
+      <w:r>
+        <w:rPr>
+          <w:shd w:val="clear" w:color="auto" w:fill="FDFDFD"/>
+        </w:rPr>
+        <w:t xml:space="preserve"> and leaving the safe mode to run the MapReduce Job.</w:t>
+      </w:r>
+    </w:p>
+    <w:p>
+      <w:pPr>
+        <w:rPr>
+          <w:shd w:val="clear" w:color="auto" w:fill="FDFDFD"/>
+        </w:rPr>
+      </w:pPr>
+      <w:r>
+        <w:rPr>
+          <w:shd w:val="clear" w:color="auto" w:fill="FDFDFD"/>
+        </w:rPr>
+        <w:t>We leverage the Hadoop Streaming API for helping us passing data between our Map and Reduce code.</w:t>
+      </w:r>
+    </w:p>
+    <w:p>
+      <w:r>
+        <w:rPr>
+          <w:noProof/>
+        </w:rPr>
+        <w:lastRenderedPageBreak/>
+        <w:drawing>
+          <wp:inline distT="0" distB="0" distL="0" distR="0" wp14:anchorId="31A22F61" wp14:editId="6BADA240">
+            <wp:extent cx="5731510" cy="3256280"/>
+            <wp:effectExtent l="0" t="0" r="2540" b="1270"/>
+            <wp:docPr id="996381323" name="Picture 2"/>
+            <wp:cNvGraphicFramePr>
+              <a:graphicFrameLocks xmlns:a="http://schemas.openxmlformats.org/drawingml/2006/main" noChangeAspect="1"/>
+            </wp:cNvGraphicFramePr>
+            <a:graphic xmlns:a="http://schemas.openxmlformats.org/drawingml/2006/main">
+              <a:graphicData uri="http://schemas.openxmlformats.org/drawingml/2006/picture">
+                <pic:pic xmlns:pic="http://schemas.openxmlformats.org/drawingml/2006/picture">
+                  <pic:nvPicPr>
+                    <pic:cNvPr id="0" name="Picture 2"/>
+                    <pic:cNvPicPr>
+                      <a:picLocks noChangeAspect="1" noChangeArrowheads="1"/>
+                    </pic:cNvPicPr>
+                  </pic:nvPicPr>
+                  <pic:blipFill>
+                    <a:blip r:embed="rId11" cstate="print">
+                      <a:extLst>
+                        <a:ext uri="{28A0092B-C50C-407E-A947-70E740481C1C}">
+                          <a14:useLocalDpi xmlns:a14="http://schemas.microsoft.com/office/drawing/2010/main" val="0"/>
+                        </a:ext>
+                      </a:extLst>
+                    </a:blip>
+                    <a:srcRect/>
+                    <a:stretch>
+                      <a:fillRect/>
+                    </a:stretch>
+                  </pic:blipFill>
+                  <pic:spPr bwMode="auto">
+                    <a:xfrm>
+                      <a:off x="0" y="0"/>
+                      <a:ext cx="5731510" cy="3256280"/>
+                    </a:xfrm>
+                    <a:prstGeom prst="rect">
+                      <a:avLst/>
+                    </a:prstGeom>
+                    <a:noFill/>
+                    <a:ln>
+                      <a:noFill/>
+                    </a:ln>
+                  </pic:spPr>
+                </pic:pic>
+              </a:graphicData>
+            </a:graphic>
+          </wp:inline>
+        </w:drawing>
+      </w:r>
+    </w:p>
+    <w:p>
+      <w:pPr>
+        <w:rPr>
           <w:rFonts w:ascii="PT Serif" w:hAnsi="PT Serif"/>
           <w:color w:val="111111"/>
           <w:shd w:val="clear" w:color="auto" w:fill="FDFDFD"/>
@@ -707,15 +721,16 @@
           <w:color w:val="111111"/>
           <w:shd w:val="clear" w:color="auto" w:fill="FDFDFD"/>
         </w:rPr>
-        <w:t xml:space="preserve"> /home/ubuntu/input/* </w:t>
-      </w:r>
+        <w:t xml:space="preserve"> /home/ubuntu/input/</w:t>
+      </w:r>
+      <w:proofErr w:type="gramStart"/>
       <w:r>
         <w:rPr>
           <w:rFonts w:ascii="PT Serif" w:hAnsi="PT Serif"/>
           <w:color w:val="111111"/>
           <w:shd w:val="clear" w:color="auto" w:fill="FDFDFD"/>
         </w:rPr>
-        <w:t>,</w:t>
+        <w:t xml:space="preserve">* </w:t>
       </w:r>
       <w:r>
         <w:rPr>
@@ -723,15 +738,16 @@
           <w:color w:val="111111"/>
           <w:shd w:val="clear" w:color="auto" w:fill="FDFDFD"/>
         </w:rPr>
-        <w:t xml:space="preserve"> process it, and store the results in the HDFS directory</w:t>
-      </w:r>
+        <w:t>,</w:t>
+      </w:r>
+      <w:proofErr w:type="gramEnd"/>
       <w:r>
         <w:rPr>
           <w:rFonts w:ascii="PT Serif" w:hAnsi="PT Serif"/>
           <w:color w:val="111111"/>
           <w:shd w:val="clear" w:color="auto" w:fill="FDFDFD"/>
         </w:rPr>
-        <w:t xml:space="preserve"> /home/ubuntu</w:t>
+        <w:t xml:space="preserve"> process it, and store the results in the HDFS directory</w:t>
       </w:r>
       <w:r>
         <w:rPr>
@@ -739,7 +755,7 @@
           <w:color w:val="111111"/>
           <w:shd w:val="clear" w:color="auto" w:fill="FDFDFD"/>
         </w:rPr>
-        <w:t>/input-output</w:t>
+        <w:t xml:space="preserve"> /home/ubuntu</w:t>
       </w:r>
       <w:r>
         <w:rPr>
@@ -747,7 +763,7 @@
           <w:color w:val="111111"/>
           <w:shd w:val="clear" w:color="auto" w:fill="FDFDFD"/>
         </w:rPr>
-        <w:t> . In general Hadoop will create one output file per reducer</w:t>
+        <w:t>/input-output</w:t>
       </w:r>
       <w:r>
         <w:rPr>
@@ -755,7 +771,7 @@
           <w:color w:val="111111"/>
           <w:shd w:val="clear" w:color="auto" w:fill="FDFDFD"/>
         </w:rPr>
-        <w:t>.</w:t>
+        <w:t> . In general Hadoop will create one output file per reducer.</w:t>
       </w:r>
     </w:p>
     <w:p>
@@ -791,7 +807,7 @@
                     </pic:cNvPicPr>
                   </pic:nvPicPr>
                   <pic:blipFill>
-                    <a:blip r:embed="rId11" cstate="print">
+                    <a:blip r:embed="rId12" cstate="print">
                       <a:extLst>
                         <a:ext uri="{28A0092B-C50C-407E-A947-70E740481C1C}">
                           <a14:useLocalDpi xmlns:a14="http://schemas.microsoft.com/office/drawing/2010/main" val="0"/>
@@ -1260,6 +1276,7 @@
   <w:style w:type="character" w:default="1" w:styleId="DefaultParagraphFont">
     <w:name w:val="Default Paragraph Font"/>
     <w:uiPriority w:val="1"/>
+    <w:semiHidden/>
     <w:unhideWhenUsed/>
   </w:style>
   <w:style w:type="table" w:default="1" w:styleId="TableNormal">

</xml_diff>